<commit_message>
Java + 3 cau truy van
</commit_message>
<xml_diff>
--- a/ĐỀ TÀI CUỐI KÌ.docx
+++ b/ĐỀ TÀI CUỐI KÌ.docx
@@ -91,7 +91,17 @@
           <w:sz w:val="28"/>
           <w:szCs w:val="28"/>
         </w:rPr>
-        <w:t>ỨNG DỤNG CÔNG NGHỆ LINQ(C#) – JAVALAMBDA</w:t>
+        <w:t xml:space="preserve">ỨNG DỤNG CÔNG NGHỆ LINQ(C#) – </w:t>
+      </w:r>
+      <w:r>
+        <w:rPr>
+          <w:rFonts w:ascii="Times New Roman" w:hAnsi="Times New Roman" w:cs="Times New Roman"/>
+          <w:b/>
+          <w:bCs/>
+          <w:sz w:val="28"/>
+          <w:szCs w:val="28"/>
+        </w:rPr>
+        <w:t>JAVA STREAM</w:t>
       </w:r>
     </w:p>
     <w:p>
@@ -633,6 +643,79 @@
     </w:p>
     <w:p>
       <w:pPr>
+        <w:pStyle w:val="ListParagraph"/>
+        <w:numPr>
+          <w:ilvl w:val="0"/>
+          <w:numId w:val="2"/>
+        </w:numPr>
+        <w:jc w:val="both"/>
+        <w:rPr>
+          <w:rFonts w:cs="Times New Roman"/>
+          <w:szCs w:val="28"/>
+        </w:rPr>
+      </w:pPr>
+      <w:r>
+        <w:rPr>
+          <w:rFonts w:cs="Times New Roman"/>
+          <w:szCs w:val="28"/>
+        </w:rPr>
+        <w:t>ReceiptNote(</w:t>
+      </w:r>
+      <w:r>
+        <w:rPr>
+          <w:rFonts w:cs="Times New Roman"/>
+          <w:szCs w:val="28"/>
+          <w:u w:val="single"/>
+        </w:rPr>
+        <w:t>id</w:t>
+      </w:r>
+      <w:r>
+        <w:rPr>
+          <w:rFonts w:cs="Times New Roman"/>
+          <w:szCs w:val="28"/>
+        </w:rPr>
+        <w:t xml:space="preserve">, date, moreInfo, </w:t>
+      </w:r>
+      <w:r>
+        <w:rPr>
+          <w:rFonts w:cs="Times New Roman"/>
+          <w:szCs w:val="28"/>
+          <w:u w:val="double"/>
+        </w:rPr>
+        <w:t>suplierID</w:t>
+      </w:r>
+      <w:r>
+        <w:rPr>
+          <w:rFonts w:cs="Times New Roman"/>
+          <w:szCs w:val="28"/>
+        </w:rPr>
+        <w:t>,</w:t>
+      </w:r>
+      <w:r>
+        <w:rPr>
+          <w:rFonts w:cs="Times New Roman"/>
+          <w:szCs w:val="28"/>
+        </w:rPr>
+        <w:t xml:space="preserve"> </w:t>
+      </w:r>
+      <w:r>
+        <w:rPr>
+          <w:rFonts w:cs="Times New Roman"/>
+          <w:szCs w:val="28"/>
+          <w:u w:val="double"/>
+        </w:rPr>
+        <w:t>staffID</w:t>
+      </w:r>
+      <w:r>
+        <w:rPr>
+          <w:rFonts w:cs="Times New Roman"/>
+          <w:szCs w:val="28"/>
+        </w:rPr>
+        <w:t>).</w:t>
+      </w:r>
+    </w:p>
+    <w:p>
+      <w:pPr>
         <w:jc w:val="both"/>
         <w:rPr>
           <w:rFonts w:ascii="Times New Roman" w:hAnsi="Times New Roman" w:cs="Times New Roman"/>
@@ -743,7 +826,21 @@
           <w:rFonts w:cs="Times New Roman"/>
           <w:szCs w:val="28"/>
         </w:rPr>
-        <w:t xml:space="preserve">ReceptNoteDetail (unitPrice, quantity, </w:t>
+        <w:t>Rece</w:t>
+      </w:r>
+      <w:r>
+        <w:rPr>
+          <w:rFonts w:cs="Times New Roman"/>
+          <w:szCs w:val="28"/>
+        </w:rPr>
+        <w:t>i</w:t>
+      </w:r>
+      <w:r>
+        <w:rPr>
+          <w:rFonts w:cs="Times New Roman"/>
+          <w:szCs w:val="28"/>
+        </w:rPr>
+        <w:t xml:space="preserve">ptNoteDetail (unitPrice, quantity, </w:t>
       </w:r>
       <w:r>
         <w:rPr>
@@ -751,7 +848,23 @@
           <w:szCs w:val="28"/>
           <w:u w:val="single"/>
         </w:rPr>
-        <w:t>receptNoteID</w:t>
+        <w:t>rece</w:t>
+      </w:r>
+      <w:r>
+        <w:rPr>
+          <w:rFonts w:cs="Times New Roman"/>
+          <w:szCs w:val="28"/>
+          <w:u w:val="single"/>
+        </w:rPr>
+        <w:t>i</w:t>
+      </w:r>
+      <w:r>
+        <w:rPr>
+          <w:rFonts w:cs="Times New Roman"/>
+          <w:szCs w:val="28"/>
+          <w:u w:val="single"/>
+        </w:rPr>
+        <w:t>ptNoteID</w:t>
       </w:r>
       <w:r>
         <w:rPr>
@@ -775,6 +888,580 @@
         </w:rPr>
         <w:t>).</w:t>
       </w:r>
+    </w:p>
+    <w:p>
+      <w:pPr>
+        <w:rPr>
+          <w:rFonts w:ascii="Times New Roman" w:hAnsi="Times New Roman" w:cs="Times New Roman"/>
+          <w:sz w:val="28"/>
+          <w:szCs w:val="28"/>
+        </w:rPr>
+      </w:pPr>
+      <w:r>
+        <w:rPr>
+          <w:rFonts w:ascii="Times New Roman" w:hAnsi="Times New Roman" w:cs="Times New Roman"/>
+          <w:sz w:val="28"/>
+          <w:szCs w:val="28"/>
+        </w:rPr>
+        <w:br w:type="page"/>
+      </w:r>
+    </w:p>
+    <w:p>
+      <w:pPr>
+        <w:rPr>
+          <w:rFonts w:ascii="Times New Roman" w:hAnsi="Times New Roman" w:cs="Times New Roman"/>
+          <w:b/>
+          <w:bCs/>
+          <w:sz w:val="28"/>
+          <w:szCs w:val="28"/>
+        </w:rPr>
+      </w:pPr>
+      <w:r>
+        <w:rPr>
+          <w:rFonts w:ascii="Times New Roman" w:hAnsi="Times New Roman" w:cs="Times New Roman"/>
+          <w:b/>
+          <w:bCs/>
+          <w:sz w:val="28"/>
+          <w:szCs w:val="28"/>
+        </w:rPr>
+        <w:lastRenderedPageBreak/>
+        <w:t xml:space="preserve">DANH SÁCH CÂU HỎI TRUY VẤN: </w:t>
+      </w:r>
+    </w:p>
+    <w:p>
+      <w:pPr>
+        <w:rPr>
+          <w:rFonts w:ascii="Times New Roman" w:hAnsi="Times New Roman" w:cs="Times New Roman"/>
+          <w:sz w:val="28"/>
+          <w:szCs w:val="28"/>
+          <w:u w:val="single"/>
+        </w:rPr>
+      </w:pPr>
+      <w:r>
+        <w:rPr>
+          <w:rFonts w:ascii="Times New Roman" w:hAnsi="Times New Roman" w:cs="Times New Roman"/>
+          <w:sz w:val="28"/>
+          <w:szCs w:val="28"/>
+          <w:u w:val="single"/>
+        </w:rPr>
+        <w:t>10 CÂU JAVA STREAM:</w:t>
+      </w:r>
+    </w:p>
+    <w:p>
+      <w:pPr>
+        <w:rPr>
+          <w:rFonts w:ascii="Times New Roman" w:hAnsi="Times New Roman" w:cs="Times New Roman"/>
+          <w:sz w:val="28"/>
+          <w:szCs w:val="28"/>
+        </w:rPr>
+      </w:pPr>
+      <w:r>
+        <w:rPr>
+          <w:rFonts w:ascii="Times New Roman" w:hAnsi="Times New Roman" w:cs="Times New Roman"/>
+          <w:b/>
+          <w:bCs/>
+          <w:sz w:val="28"/>
+          <w:szCs w:val="28"/>
+        </w:rPr>
+        <w:t xml:space="preserve">Câu 1: </w:t>
+      </w:r>
+      <w:r>
+        <w:rPr>
+          <w:rFonts w:ascii="Times New Roman" w:hAnsi="Times New Roman" w:cs="Times New Roman"/>
+          <w:sz w:val="28"/>
+          <w:szCs w:val="28"/>
+        </w:rPr>
+        <w:t>Tính và in ra tổng doanh thu từng tuần và doanh thu từng tháng.</w:t>
+      </w:r>
+    </w:p>
+    <w:p>
+      <w:pPr>
+        <w:rPr>
+          <w:rFonts w:ascii="Times New Roman" w:hAnsi="Times New Roman" w:cs="Times New Roman"/>
+          <w:sz w:val="28"/>
+          <w:szCs w:val="28"/>
+        </w:rPr>
+      </w:pPr>
+      <w:r>
+        <w:rPr>
+          <w:rFonts w:ascii="Times New Roman" w:hAnsi="Times New Roman" w:cs="Times New Roman"/>
+          <w:b/>
+          <w:bCs/>
+          <w:sz w:val="28"/>
+          <w:szCs w:val="28"/>
+        </w:rPr>
+        <w:t xml:space="preserve">Câu 2: </w:t>
+      </w:r>
+      <w:r>
+        <w:rPr>
+          <w:rFonts w:ascii="Times New Roman" w:hAnsi="Times New Roman" w:cs="Times New Roman"/>
+          <w:sz w:val="28"/>
+          <w:szCs w:val="28"/>
+        </w:rPr>
+        <w:t>Tính và in ra tổng số lượng gạo đảm bảo chất lượng và không đảm bảo chất lương. Tìm và in ra các nhà cung cấp cung cấp gạo không đảm bảo chất lương.</w:t>
+      </w:r>
+    </w:p>
+    <w:p>
+      <w:pPr>
+        <w:rPr>
+          <w:rFonts w:ascii="Times New Roman" w:hAnsi="Times New Roman" w:cs="Times New Roman"/>
+          <w:sz w:val="28"/>
+          <w:szCs w:val="28"/>
+        </w:rPr>
+      </w:pPr>
+      <w:r>
+        <w:rPr>
+          <w:rFonts w:ascii="Times New Roman" w:hAnsi="Times New Roman" w:cs="Times New Roman"/>
+          <w:b/>
+          <w:bCs/>
+          <w:sz w:val="28"/>
+          <w:szCs w:val="28"/>
+        </w:rPr>
+        <w:t xml:space="preserve">Câu 3: </w:t>
+      </w:r>
+      <w:r>
+        <w:rPr>
+          <w:rFonts w:ascii="Times New Roman" w:hAnsi="Times New Roman" w:cs="Times New Roman"/>
+          <w:sz w:val="28"/>
+          <w:szCs w:val="28"/>
+        </w:rPr>
+        <w:t xml:space="preserve">Tính và in ra tổng số tiền mua hàng của từng khách hàng. </w:t>
+      </w:r>
+    </w:p>
+    <w:p>
+      <w:pPr>
+        <w:rPr>
+          <w:rFonts w:ascii="Times New Roman" w:hAnsi="Times New Roman" w:cs="Times New Roman"/>
+          <w:sz w:val="28"/>
+          <w:szCs w:val="28"/>
+        </w:rPr>
+      </w:pPr>
+    </w:p>
+    <w:p>
+      <w:pPr>
+        <w:rPr>
+          <w:rFonts w:ascii="Times New Roman" w:hAnsi="Times New Roman" w:cs="Times New Roman"/>
+          <w:sz w:val="28"/>
+          <w:szCs w:val="28"/>
+        </w:rPr>
+      </w:pPr>
+      <w:r>
+        <w:rPr>
+          <w:rFonts w:ascii="Times New Roman" w:hAnsi="Times New Roman" w:cs="Times New Roman"/>
+          <w:sz w:val="28"/>
+          <w:szCs w:val="28"/>
+          <w:u w:val="single"/>
+        </w:rPr>
+        <w:t>10 CÂU LINQ (C#):</w:t>
+      </w:r>
+    </w:p>
+    <w:p>
+      <w:pPr>
+        <w:rPr>
+          <w:rFonts w:ascii="Times New Roman" w:hAnsi="Times New Roman" w:cs="Times New Roman"/>
+          <w:sz w:val="28"/>
+          <w:szCs w:val="28"/>
+        </w:rPr>
+      </w:pPr>
+      <w:r>
+        <w:rPr>
+          <w:rFonts w:ascii="Times New Roman" w:hAnsi="Times New Roman" w:cs="Times New Roman"/>
+          <w:b/>
+          <w:bCs/>
+          <w:sz w:val="28"/>
+          <w:szCs w:val="28"/>
+        </w:rPr>
+        <w:t>Câu 1:</w:t>
+      </w:r>
+      <w:r>
+        <w:rPr>
+          <w:rFonts w:ascii="Times New Roman" w:hAnsi="Times New Roman" w:cs="Times New Roman"/>
+          <w:sz w:val="28"/>
+          <w:szCs w:val="28"/>
+        </w:rPr>
+        <w:t xml:space="preserve"> Tìm và </w:t>
+      </w:r>
+      <w:r>
+        <w:rPr>
+          <w:rFonts w:ascii="Times New Roman" w:hAnsi="Times New Roman" w:cs="Times New Roman"/>
+          <w:sz w:val="28"/>
+          <w:szCs w:val="28"/>
+        </w:rPr>
+        <w:t>in ra danh sách</w:t>
+      </w:r>
+      <w:r>
+        <w:rPr>
+          <w:rFonts w:ascii="Times New Roman" w:hAnsi="Times New Roman" w:cs="Times New Roman"/>
+          <w:sz w:val="28"/>
+          <w:szCs w:val="28"/>
+        </w:rPr>
+        <w:t xml:space="preserve"> các</w:t>
+      </w:r>
+      <w:r>
+        <w:rPr>
+          <w:rFonts w:ascii="Times New Roman" w:hAnsi="Times New Roman" w:cs="Times New Roman"/>
+          <w:sz w:val="28"/>
+          <w:szCs w:val="28"/>
+        </w:rPr>
+        <w:t xml:space="preserve"> tên gạo theo từng loại gạo</w:t>
+      </w:r>
+      <w:r>
+        <w:rPr>
+          <w:rFonts w:ascii="Times New Roman" w:hAnsi="Times New Roman" w:cs="Times New Roman"/>
+          <w:sz w:val="28"/>
+          <w:szCs w:val="28"/>
+        </w:rPr>
+        <w:t>.</w:t>
+      </w:r>
+    </w:p>
+    <w:p>
+      <w:pPr>
+        <w:rPr>
+          <w:rFonts w:ascii="Times New Roman" w:hAnsi="Times New Roman" w:cs="Times New Roman"/>
+          <w:sz w:val="28"/>
+          <w:szCs w:val="28"/>
+        </w:rPr>
+      </w:pPr>
+      <w:r>
+        <w:rPr>
+          <w:rFonts w:ascii="Times New Roman" w:hAnsi="Times New Roman" w:cs="Times New Roman"/>
+          <w:b/>
+          <w:bCs/>
+          <w:sz w:val="28"/>
+          <w:szCs w:val="28"/>
+        </w:rPr>
+        <w:t>Câu 2:</w:t>
+      </w:r>
+      <w:r>
+        <w:rPr>
+          <w:rFonts w:ascii="Times New Roman" w:hAnsi="Times New Roman" w:cs="Times New Roman"/>
+          <w:sz w:val="28"/>
+          <w:szCs w:val="28"/>
+        </w:rPr>
+        <w:t xml:space="preserve"> Tìm và </w:t>
+      </w:r>
+      <w:r>
+        <w:rPr>
+          <w:rFonts w:ascii="Times New Roman" w:hAnsi="Times New Roman" w:cs="Times New Roman"/>
+          <w:sz w:val="28"/>
+          <w:szCs w:val="28"/>
+        </w:rPr>
+        <w:t xml:space="preserve">in ra danh sách </w:t>
+      </w:r>
+      <w:r>
+        <w:rPr>
+          <w:rFonts w:ascii="Times New Roman" w:hAnsi="Times New Roman" w:cs="Times New Roman"/>
+          <w:sz w:val="28"/>
+          <w:szCs w:val="28"/>
+        </w:rPr>
+        <w:t xml:space="preserve">các </w:t>
+      </w:r>
+      <w:r>
+        <w:rPr>
+          <w:rFonts w:ascii="Times New Roman" w:hAnsi="Times New Roman" w:cs="Times New Roman"/>
+          <w:sz w:val="28"/>
+          <w:szCs w:val="28"/>
+        </w:rPr>
+        <w:t>gạo có giá bán lớn hơn 50.000đ</w:t>
+      </w:r>
+      <w:r>
+        <w:rPr>
+          <w:rFonts w:ascii="Times New Roman" w:hAnsi="Times New Roman" w:cs="Times New Roman"/>
+          <w:sz w:val="28"/>
+          <w:szCs w:val="28"/>
+        </w:rPr>
+        <w:t>.</w:t>
+      </w:r>
+    </w:p>
+    <w:p>
+      <w:pPr>
+        <w:rPr>
+          <w:rFonts w:ascii="Times New Roman" w:hAnsi="Times New Roman" w:cs="Times New Roman"/>
+          <w:sz w:val="28"/>
+          <w:szCs w:val="28"/>
+        </w:rPr>
+      </w:pPr>
+      <w:r>
+        <w:rPr>
+          <w:rFonts w:ascii="Times New Roman" w:hAnsi="Times New Roman" w:cs="Times New Roman"/>
+          <w:b/>
+          <w:bCs/>
+          <w:sz w:val="28"/>
+          <w:szCs w:val="28"/>
+        </w:rPr>
+        <w:t>Câu 3:</w:t>
+      </w:r>
+      <w:r>
+        <w:rPr>
+          <w:rFonts w:ascii="Times New Roman" w:hAnsi="Times New Roman" w:cs="Times New Roman"/>
+          <w:sz w:val="28"/>
+          <w:szCs w:val="28"/>
+        </w:rPr>
+        <w:t xml:space="preserve"> Tìm và in ra danh sách tổng số lượng các gạo.</w:t>
+      </w:r>
+    </w:p>
+    <w:p>
+      <w:pPr>
+        <w:rPr>
+          <w:rFonts w:ascii="Times New Roman" w:hAnsi="Times New Roman" w:cs="Times New Roman"/>
+          <w:sz w:val="28"/>
+          <w:szCs w:val="28"/>
+        </w:rPr>
+      </w:pPr>
+      <w:r>
+        <w:rPr>
+          <w:rFonts w:ascii="Times New Roman" w:hAnsi="Times New Roman" w:cs="Times New Roman"/>
+          <w:b/>
+          <w:bCs/>
+          <w:sz w:val="28"/>
+          <w:szCs w:val="28"/>
+        </w:rPr>
+        <w:t>Câu 4:</w:t>
+      </w:r>
+      <w:r>
+        <w:rPr>
+          <w:rFonts w:ascii="Times New Roman" w:hAnsi="Times New Roman" w:cs="Times New Roman"/>
+          <w:sz w:val="28"/>
+          <w:szCs w:val="28"/>
+        </w:rPr>
+        <w:t xml:space="preserve"> </w:t>
+      </w:r>
+      <w:r>
+        <w:rPr>
+          <w:rFonts w:ascii="Times New Roman" w:hAnsi="Times New Roman" w:cs="Times New Roman"/>
+          <w:sz w:val="28"/>
+          <w:szCs w:val="28"/>
+        </w:rPr>
+        <w:t>In ra danh sách tổng số tiền mà mỗi nhân viên bán được. Tìm và in ra nhân viên có tổng số tiền bán được cao nhất.</w:t>
+      </w:r>
+    </w:p>
+    <w:p>
+      <w:pPr>
+        <w:rPr>
+          <w:rFonts w:ascii="Times New Roman" w:hAnsi="Times New Roman" w:cs="Times New Roman"/>
+          <w:sz w:val="28"/>
+          <w:szCs w:val="28"/>
+        </w:rPr>
+      </w:pPr>
+      <w:r>
+        <w:rPr>
+          <w:rFonts w:ascii="Times New Roman" w:hAnsi="Times New Roman" w:cs="Times New Roman"/>
+          <w:b/>
+          <w:bCs/>
+          <w:sz w:val="28"/>
+          <w:szCs w:val="28"/>
+        </w:rPr>
+        <w:t>Câu 5:</w:t>
+      </w:r>
+      <w:r>
+        <w:rPr>
+          <w:rFonts w:ascii="Times New Roman" w:hAnsi="Times New Roman" w:cs="Times New Roman"/>
+          <w:sz w:val="28"/>
+          <w:szCs w:val="28"/>
+        </w:rPr>
+        <w:t xml:space="preserve"> Tính</w:t>
+      </w:r>
+      <w:r>
+        <w:rPr>
+          <w:rFonts w:ascii="Times New Roman" w:hAnsi="Times New Roman" w:cs="Times New Roman"/>
+          <w:sz w:val="28"/>
+          <w:szCs w:val="28"/>
+        </w:rPr>
+        <w:t xml:space="preserve"> và in ra</w:t>
+      </w:r>
+      <w:r>
+        <w:rPr>
+          <w:rFonts w:ascii="Times New Roman" w:hAnsi="Times New Roman" w:cs="Times New Roman"/>
+          <w:sz w:val="28"/>
+          <w:szCs w:val="28"/>
+        </w:rPr>
+        <w:t xml:space="preserve"> tổng số lượng gạo và tổng số tiền của từng nhà cung cấp.</w:t>
+      </w:r>
+    </w:p>
+    <w:p>
+      <w:pPr>
+        <w:rPr>
+          <w:rFonts w:ascii="Times New Roman" w:hAnsi="Times New Roman" w:cs="Times New Roman"/>
+          <w:sz w:val="28"/>
+          <w:szCs w:val="28"/>
+        </w:rPr>
+      </w:pPr>
+      <w:r>
+        <w:rPr>
+          <w:rFonts w:ascii="Times New Roman" w:hAnsi="Times New Roman" w:cs="Times New Roman"/>
+          <w:b/>
+          <w:bCs/>
+          <w:sz w:val="28"/>
+          <w:szCs w:val="28"/>
+        </w:rPr>
+        <w:t>Câu 6:</w:t>
+      </w:r>
+      <w:r>
+        <w:rPr>
+          <w:rFonts w:ascii="Times New Roman" w:hAnsi="Times New Roman" w:cs="Times New Roman"/>
+          <w:sz w:val="28"/>
+          <w:szCs w:val="28"/>
+        </w:rPr>
+        <w:t xml:space="preserve"> In ra danh sách các gạo có số lượng tồn kho lớn hơn </w:t>
+      </w:r>
+      <w:r>
+        <w:rPr>
+          <w:rFonts w:ascii="Times New Roman" w:hAnsi="Times New Roman" w:cs="Times New Roman"/>
+          <w:sz w:val="28"/>
+          <w:szCs w:val="28"/>
+        </w:rPr>
+        <w:t>10</w:t>
+      </w:r>
+      <w:r>
+        <w:rPr>
+          <w:rFonts w:ascii="Times New Roman" w:hAnsi="Times New Roman" w:cs="Times New Roman"/>
+          <w:sz w:val="28"/>
+          <w:szCs w:val="28"/>
+        </w:rPr>
+        <w:t>0</w:t>
+      </w:r>
+      <w:r>
+        <w:rPr>
+          <w:rFonts w:ascii="Times New Roman" w:hAnsi="Times New Roman" w:cs="Times New Roman"/>
+          <w:sz w:val="28"/>
+          <w:szCs w:val="28"/>
+        </w:rPr>
+        <w:t xml:space="preserve"> kg</w:t>
+      </w:r>
+      <w:r>
+        <w:rPr>
+          <w:rFonts w:ascii="Times New Roman" w:hAnsi="Times New Roman" w:cs="Times New Roman"/>
+          <w:sz w:val="28"/>
+          <w:szCs w:val="28"/>
+        </w:rPr>
+        <w:t>.</w:t>
+      </w:r>
+    </w:p>
+    <w:p>
+      <w:pPr>
+        <w:rPr>
+          <w:rFonts w:ascii="Times New Roman" w:hAnsi="Times New Roman" w:cs="Times New Roman"/>
+          <w:sz w:val="28"/>
+          <w:szCs w:val="28"/>
+        </w:rPr>
+      </w:pPr>
+      <w:r>
+        <w:rPr>
+          <w:rFonts w:ascii="Times New Roman" w:hAnsi="Times New Roman" w:cs="Times New Roman"/>
+          <w:b/>
+          <w:bCs/>
+          <w:sz w:val="28"/>
+          <w:szCs w:val="28"/>
+        </w:rPr>
+        <w:t>Cau 7:</w:t>
+      </w:r>
+      <w:r>
+        <w:rPr>
+          <w:rFonts w:ascii="Times New Roman" w:hAnsi="Times New Roman" w:cs="Times New Roman"/>
+          <w:sz w:val="28"/>
+          <w:szCs w:val="28"/>
+        </w:rPr>
+        <w:t xml:space="preserve"> In ra danh sách các khách hàng mua gạo và số lượng gạo và chi tiết từng loại gạo mà người đó đã mua.</w:t>
+      </w:r>
+    </w:p>
+    <w:p>
+      <w:pPr>
+        <w:rPr>
+          <w:rFonts w:ascii="Times New Roman" w:hAnsi="Times New Roman" w:cs="Times New Roman"/>
+          <w:sz w:val="28"/>
+          <w:szCs w:val="28"/>
+        </w:rPr>
+      </w:pPr>
+      <w:r>
+        <w:rPr>
+          <w:rFonts w:ascii="Times New Roman" w:hAnsi="Times New Roman" w:cs="Times New Roman"/>
+          <w:b/>
+          <w:bCs/>
+          <w:sz w:val="28"/>
+          <w:szCs w:val="28"/>
+        </w:rPr>
+        <w:t>Câu 8:</w:t>
+      </w:r>
+      <w:r>
+        <w:rPr>
+          <w:rFonts w:ascii="Times New Roman" w:hAnsi="Times New Roman" w:cs="Times New Roman"/>
+          <w:sz w:val="28"/>
+          <w:szCs w:val="28"/>
+        </w:rPr>
+        <w:t xml:space="preserve"> Tính và in ra tổng số tiền ở mỗi hóa đơn. Tìm và in ra hóa đơn có số lượng tiền lớn nhất.</w:t>
+      </w:r>
+    </w:p>
+    <w:p>
+      <w:pPr>
+        <w:rPr>
+          <w:rFonts w:ascii="Times New Roman" w:hAnsi="Times New Roman" w:cs="Times New Roman"/>
+          <w:sz w:val="28"/>
+          <w:szCs w:val="28"/>
+        </w:rPr>
+      </w:pPr>
+      <w:r>
+        <w:rPr>
+          <w:rFonts w:ascii="Times New Roman" w:hAnsi="Times New Roman" w:cs="Times New Roman"/>
+          <w:b/>
+          <w:bCs/>
+          <w:sz w:val="28"/>
+          <w:szCs w:val="28"/>
+        </w:rPr>
+        <w:t>Câu 9:</w:t>
+      </w:r>
+      <w:r>
+        <w:rPr>
+          <w:rFonts w:ascii="Times New Roman" w:hAnsi="Times New Roman" w:cs="Times New Roman"/>
+          <w:sz w:val="28"/>
+          <w:szCs w:val="28"/>
+        </w:rPr>
+        <w:t xml:space="preserve"> Tính và in tổng số tiền ở mỗi phiếu nhập. Tìm và in ra nhà cung cấp được nhập nhiều hàng nhất.</w:t>
+      </w:r>
+    </w:p>
+    <w:p>
+      <w:pPr>
+        <w:rPr>
+          <w:rFonts w:ascii="Times New Roman" w:hAnsi="Times New Roman" w:cs="Times New Roman"/>
+          <w:sz w:val="28"/>
+          <w:szCs w:val="28"/>
+        </w:rPr>
+      </w:pPr>
+      <w:r>
+        <w:rPr>
+          <w:rFonts w:ascii="Times New Roman" w:hAnsi="Times New Roman" w:cs="Times New Roman"/>
+          <w:b/>
+          <w:bCs/>
+          <w:sz w:val="28"/>
+          <w:szCs w:val="28"/>
+        </w:rPr>
+        <w:t>Câu 10:</w:t>
+      </w:r>
+      <w:r>
+        <w:rPr>
+          <w:rFonts w:ascii="Times New Roman" w:hAnsi="Times New Roman" w:cs="Times New Roman"/>
+          <w:sz w:val="28"/>
+          <w:szCs w:val="28"/>
+        </w:rPr>
+        <w:t xml:space="preserve"> Tính và in tỷ lệ phần trăm số lượng gạo nhập vào có chất lượng không đảm bảo chất lượng. Tìm và in ra danh sách các nhà cung cấp có tỷ lệ phần trăm lượng gạo nhập vào có chất lượng không đảm bảo cao nhất.</w:t>
+      </w:r>
+    </w:p>
+    <w:p>
+      <w:pPr>
+        <w:rPr>
+          <w:rFonts w:ascii="Times New Roman" w:hAnsi="Times New Roman" w:cs="Times New Roman"/>
+          <w:sz w:val="28"/>
+          <w:szCs w:val="28"/>
+        </w:rPr>
+      </w:pPr>
+    </w:p>
+    <w:p>
+      <w:pPr>
+        <w:rPr>
+          <w:rFonts w:ascii="Times New Roman" w:hAnsi="Times New Roman" w:cs="Times New Roman"/>
+          <w:sz w:val="28"/>
+          <w:szCs w:val="28"/>
+        </w:rPr>
+      </w:pPr>
     </w:p>
     <w:sectPr>
       <w:pgSz w:w="12240" w:h="15840"/>

</xml_diff>

<commit_message>
C# fix and Java fix
</commit_message>
<xml_diff>
--- a/ĐỀ TÀI CUỐI KÌ.docx
+++ b/ĐỀ TÀI CUỐI KÌ.docx
@@ -210,6 +210,8 @@
     </w:p>
     <w:p>
       <w:pPr>
+        <w:spacing w:line="360" w:lineRule="auto"/>
+        <w:jc w:val="both"/>
         <w:rPr>
           <w:rFonts w:ascii="Times New Roman" w:hAnsi="Times New Roman" w:cs="Times New Roman"/>
           <w:b/>
@@ -228,10 +230,10 @@
           <w:szCs w:val="28"/>
         </w:rPr>
         <w:drawing>
-          <wp:inline distT="0" distB="0" distL="0" distR="0" wp14:anchorId="6EA17CF3" wp14:editId="4F32A03D">
+          <wp:inline distT="0" distB="0" distL="0" distR="0" wp14:anchorId="1DAFF050" wp14:editId="189C8FAB">
             <wp:extent cx="5943600" cy="4212590"/>
             <wp:effectExtent l="0" t="0" r="0" b="0"/>
-            <wp:docPr id="1761247244" name="Picture 1" descr="A diagram of a company&#10;&#10;Description automatically generated"/>
+            <wp:docPr id="1063959067" name="Picture 1" descr="A diagram of a flowchart&#10;&#10;Description automatically generated"/>
             <wp:cNvGraphicFramePr>
               <a:graphicFrameLocks xmlns:a="http://schemas.openxmlformats.org/drawingml/2006/main" noChangeAspect="1"/>
             </wp:cNvGraphicFramePr>
@@ -239,7 +241,7 @@
               <a:graphicData uri="http://schemas.openxmlformats.org/drawingml/2006/picture">
                 <pic:pic xmlns:pic="http://schemas.openxmlformats.org/drawingml/2006/picture">
                   <pic:nvPicPr>
-                    <pic:cNvPr id="1761247244" name="Picture 1" descr="A diagram of a company&#10;&#10;Description automatically generated"/>
+                    <pic:cNvPr id="1063959067" name="Picture 1" descr="A diagram of a flowchart&#10;&#10;Description automatically generated"/>
                     <pic:cNvPicPr/>
                   </pic:nvPicPr>
                   <pic:blipFill>
@@ -269,16 +271,6 @@
           </wp:inline>
         </w:drawing>
       </w:r>
-      <w:r>
-        <w:rPr>
-          <w:rFonts w:ascii="Times New Roman" w:hAnsi="Times New Roman" w:cs="Times New Roman"/>
-          <w:b/>
-          <w:bCs/>
-          <w:sz w:val="28"/>
-          <w:szCs w:val="28"/>
-        </w:rPr>
-        <w:br w:type="page"/>
-      </w:r>
     </w:p>
     <w:p>
       <w:pPr>
@@ -455,7 +447,7 @@
           <w:rFonts w:cs="Times New Roman"/>
           <w:szCs w:val="28"/>
         </w:rPr>
-        <w:t>RiceCategory(</w:t>
+        <w:t>Rice(</w:t>
       </w:r>
       <w:r>
         <w:rPr>
@@ -470,7 +462,7 @@
           <w:rFonts w:cs="Times New Roman"/>
           <w:szCs w:val="28"/>
         </w:rPr>
-        <w:t>, name).</w:t>
+        <w:t>, name, status, unitPrice).</w:t>
       </w:r>
     </w:p>
     <w:p>
@@ -491,7 +483,7 @@
           <w:rFonts w:cs="Times New Roman"/>
           <w:szCs w:val="28"/>
         </w:rPr>
-        <w:t>Rice(</w:t>
+        <w:t>Staff (</w:t>
       </w:r>
       <w:r>
         <w:rPr>
@@ -506,37 +498,7 @@
           <w:rFonts w:cs="Times New Roman"/>
           <w:szCs w:val="28"/>
         </w:rPr>
-        <w:t xml:space="preserve">, name, status, unitPrice, </w:t>
-      </w:r>
-      <w:r>
-        <w:rPr>
-          <w:rFonts w:cs="Times New Roman"/>
-          <w:szCs w:val="28"/>
-          <w:u w:val="double"/>
-        </w:rPr>
-        <w:t>suplierID</w:t>
-      </w:r>
-      <w:r>
-        <w:rPr>
-          <w:rFonts w:cs="Times New Roman"/>
-          <w:szCs w:val="28"/>
-        </w:rPr>
-        <w:t xml:space="preserve">, </w:t>
-      </w:r>
-      <w:r>
-        <w:rPr>
-          <w:rFonts w:cs="Times New Roman"/>
-          <w:szCs w:val="28"/>
-          <w:u w:val="double"/>
-        </w:rPr>
-        <w:t>categoryID</w:t>
-      </w:r>
-      <w:r>
-        <w:rPr>
-          <w:rFonts w:cs="Times New Roman"/>
-          <w:szCs w:val="28"/>
-        </w:rPr>
-        <w:t>).</w:t>
+        <w:t>, name, workShift, address, gender, birthday, phone).</w:t>
       </w:r>
     </w:p>
     <w:p>
@@ -557,7 +519,7 @@
           <w:rFonts w:cs="Times New Roman"/>
           <w:szCs w:val="28"/>
         </w:rPr>
-        <w:t>Staff (</w:t>
+        <w:t>Bill (</w:t>
       </w:r>
       <w:r>
         <w:rPr>
@@ -572,7 +534,37 @@
           <w:rFonts w:cs="Times New Roman"/>
           <w:szCs w:val="28"/>
         </w:rPr>
-        <w:t>, name, workShift, address, gender, birthday, phone).</w:t>
+        <w:t xml:space="preserve">, date, status, </w:t>
+      </w:r>
+      <w:r>
+        <w:rPr>
+          <w:rFonts w:cs="Times New Roman"/>
+          <w:szCs w:val="28"/>
+          <w:u w:val="double"/>
+        </w:rPr>
+        <w:t>customerID</w:t>
+      </w:r>
+      <w:r>
+        <w:rPr>
+          <w:rFonts w:cs="Times New Roman"/>
+          <w:szCs w:val="28"/>
+        </w:rPr>
+        <w:t xml:space="preserve">, </w:t>
+      </w:r>
+      <w:r>
+        <w:rPr>
+          <w:rFonts w:cs="Times New Roman"/>
+          <w:szCs w:val="28"/>
+          <w:u w:val="double"/>
+        </w:rPr>
+        <w:t>staffID</w:t>
+      </w:r>
+      <w:r>
+        <w:rPr>
+          <w:rFonts w:cs="Times New Roman"/>
+          <w:szCs w:val="28"/>
+        </w:rPr>
+        <w:t>).</w:t>
       </w:r>
     </w:p>
     <w:p>
@@ -593,72 +585,6 @@
           <w:rFonts w:cs="Times New Roman"/>
           <w:szCs w:val="28"/>
         </w:rPr>
-        <w:t>Bill (</w:t>
-      </w:r>
-      <w:r>
-        <w:rPr>
-          <w:rFonts w:cs="Times New Roman"/>
-          <w:szCs w:val="28"/>
-          <w:u w:val="single"/>
-        </w:rPr>
-        <w:t>id</w:t>
-      </w:r>
-      <w:r>
-        <w:rPr>
-          <w:rFonts w:cs="Times New Roman"/>
-          <w:szCs w:val="28"/>
-        </w:rPr>
-        <w:t xml:space="preserve">, date, status, </w:t>
-      </w:r>
-      <w:r>
-        <w:rPr>
-          <w:rFonts w:cs="Times New Roman"/>
-          <w:szCs w:val="28"/>
-          <w:u w:val="double"/>
-        </w:rPr>
-        <w:t>customerID</w:t>
-      </w:r>
-      <w:r>
-        <w:rPr>
-          <w:rFonts w:cs="Times New Roman"/>
-          <w:szCs w:val="28"/>
-        </w:rPr>
-        <w:t xml:space="preserve">, </w:t>
-      </w:r>
-      <w:r>
-        <w:rPr>
-          <w:rFonts w:cs="Times New Roman"/>
-          <w:szCs w:val="28"/>
-          <w:u w:val="double"/>
-        </w:rPr>
-        <w:t>staffID</w:t>
-      </w:r>
-      <w:r>
-        <w:rPr>
-          <w:rFonts w:cs="Times New Roman"/>
-          <w:szCs w:val="28"/>
-        </w:rPr>
-        <w:t>).</w:t>
-      </w:r>
-    </w:p>
-    <w:p>
-      <w:pPr>
-        <w:pStyle w:val="ListParagraph"/>
-        <w:numPr>
-          <w:ilvl w:val="0"/>
-          <w:numId w:val="2"/>
-        </w:numPr>
-        <w:jc w:val="both"/>
-        <w:rPr>
-          <w:rFonts w:cs="Times New Roman"/>
-          <w:szCs w:val="28"/>
-        </w:rPr>
-      </w:pPr>
-      <w:r>
-        <w:rPr>
-          <w:rFonts w:cs="Times New Roman"/>
-          <w:szCs w:val="28"/>
-        </w:rPr>
         <w:t>ReceiptNote(</w:t>
       </w:r>
       <w:r>
@@ -805,7 +731,7 @@
           <w:rFonts w:cs="Times New Roman"/>
           <w:szCs w:val="28"/>
         </w:rPr>
-        <w:t>).</w:t>
+        <w:t>)</w:t>
       </w:r>
     </w:p>
     <w:p>
@@ -971,7 +897,23 @@
           <w:sz w:val="28"/>
           <w:szCs w:val="28"/>
         </w:rPr>
-        <w:t>Tính và in ra tổng doanh thu từng tuần và doanh thu từng tháng.</w:t>
+        <w:t xml:space="preserve">Tính và in ra tổng doanh thu từng </w:t>
+      </w:r>
+      <w:r>
+        <w:rPr>
+          <w:rFonts w:ascii="Times New Roman" w:hAnsi="Times New Roman" w:cs="Times New Roman"/>
+          <w:sz w:val="28"/>
+          <w:szCs w:val="28"/>
+        </w:rPr>
+        <w:t>ngày</w:t>
+      </w:r>
+      <w:r>
+        <w:rPr>
+          <w:rFonts w:ascii="Times New Roman" w:hAnsi="Times New Roman" w:cs="Times New Roman"/>
+          <w:sz w:val="28"/>
+          <w:szCs w:val="28"/>
+        </w:rPr>
+        <w:t>.</w:t>
       </w:r>
     </w:p>
     <w:p>
@@ -995,10 +937,22 @@
       <w:r>
         <w:rPr>
           <w:rFonts w:ascii="Times New Roman" w:hAnsi="Times New Roman" w:cs="Times New Roman"/>
-          <w:sz w:val="28"/>
-          <w:szCs w:val="28"/>
-        </w:rPr>
-        <w:t>Tính và in ra tổng số lượng gạo đảm bảo chất lượng và không đảm bảo chất lương. Tìm và in ra các nhà cung cấp cung cấp gạo không đảm bảo chất lương.</w:t>
+          <w:kern w:val="0"/>
+          <w:sz w:val="28"/>
+          <w:szCs w:val="28"/>
+          <w14:ligatures w14:val="none"/>
+        </w:rPr>
+        <w:t>In ra danh sách các gạo có số lượng tồn kho lớn hơn 100 kg</w:t>
+      </w:r>
+      <w:r>
+        <w:rPr>
+          <w:rFonts w:ascii="Times New Roman" w:hAnsi="Times New Roman" w:cs="Times New Roman"/>
+          <w:kern w:val="0"/>
+          <w:sz w:val="28"/>
+          <w:szCs w:val="28"/>
+          <w14:ligatures w14:val="none"/>
+        </w:rPr>
+        <w:t>.</w:t>
       </w:r>
     </w:p>
     <w:p>
@@ -1025,17 +979,328 @@
           <w:sz w:val="28"/>
           <w:szCs w:val="28"/>
         </w:rPr>
-        <w:t xml:space="preserve">Tính và in ra tổng số tiền mua hàng của từng khách hàng. </w:t>
-      </w:r>
-    </w:p>
-    <w:p>
-      <w:pPr>
-        <w:rPr>
-          <w:rFonts w:ascii="Times New Roman" w:hAnsi="Times New Roman" w:cs="Times New Roman"/>
-          <w:sz w:val="28"/>
-          <w:szCs w:val="28"/>
-        </w:rPr>
-      </w:pPr>
+        <w:t>Tính và in ra tổng số tiền mua hàng của từng khách hàng</w:t>
+      </w:r>
+    </w:p>
+    <w:p>
+      <w:pPr>
+        <w:rPr>
+          <w:rFonts w:ascii="Times New Roman" w:hAnsi="Times New Roman" w:cs="Times New Roman"/>
+          <w:sz w:val="28"/>
+          <w:szCs w:val="28"/>
+        </w:rPr>
+      </w:pPr>
+      <w:r>
+        <w:rPr>
+          <w:rFonts w:ascii="Times New Roman" w:hAnsi="Times New Roman" w:cs="Times New Roman"/>
+          <w:b/>
+          <w:bCs/>
+          <w:sz w:val="28"/>
+          <w:szCs w:val="28"/>
+        </w:rPr>
+        <w:t xml:space="preserve">Câu 4: </w:t>
+      </w:r>
+      <w:r>
+        <w:rPr>
+          <w:rFonts w:ascii="Times New Roman" w:hAnsi="Times New Roman" w:cs="Times New Roman"/>
+          <w:sz w:val="28"/>
+          <w:szCs w:val="28"/>
+        </w:rPr>
+        <w:t>Tìm và in ra danh sách 3 gạo bán chạy nhất.</w:t>
+      </w:r>
+      <w:r>
+        <w:rPr>
+          <w:rFonts w:ascii="Times New Roman" w:hAnsi="Times New Roman" w:cs="Times New Roman"/>
+          <w:sz w:val="28"/>
+          <w:szCs w:val="28"/>
+        </w:rPr>
+        <w:t xml:space="preserve"> Sắp xếp theo thứ tự giảm dần.</w:t>
+      </w:r>
+    </w:p>
+    <w:p>
+      <w:pPr>
+        <w:rPr>
+          <w:rFonts w:ascii="Times New Roman" w:hAnsi="Times New Roman" w:cs="Times New Roman"/>
+          <w:sz w:val="28"/>
+          <w:szCs w:val="28"/>
+        </w:rPr>
+      </w:pPr>
+      <w:r>
+        <w:rPr>
+          <w:rFonts w:ascii="Times New Roman" w:hAnsi="Times New Roman" w:cs="Times New Roman"/>
+          <w:b/>
+          <w:bCs/>
+          <w:sz w:val="28"/>
+          <w:szCs w:val="28"/>
+        </w:rPr>
+        <w:t xml:space="preserve">Câu 5: </w:t>
+      </w:r>
+      <w:r>
+        <w:rPr>
+          <w:rFonts w:ascii="Times New Roman" w:hAnsi="Times New Roman" w:cs="Times New Roman"/>
+          <w:sz w:val="28"/>
+          <w:szCs w:val="28"/>
+        </w:rPr>
+        <w:t>I</w:t>
+      </w:r>
+      <w:r>
+        <w:rPr>
+          <w:rFonts w:ascii="Times New Roman" w:hAnsi="Times New Roman" w:cs="Times New Roman"/>
+          <w:sz w:val="28"/>
+          <w:szCs w:val="28"/>
+        </w:rPr>
+        <w:t xml:space="preserve">n ra danh sách nhà cung cấp gạo </w:t>
+      </w:r>
+      <w:r>
+        <w:rPr>
+          <w:rFonts w:ascii="Times New Roman" w:hAnsi="Times New Roman" w:cs="Times New Roman"/>
+          <w:sz w:val="28"/>
+          <w:szCs w:val="28"/>
+        </w:rPr>
+        <w:t>kèm</w:t>
+      </w:r>
+      <w:r>
+        <w:rPr>
+          <w:rFonts w:ascii="Times New Roman" w:hAnsi="Times New Roman" w:cs="Times New Roman"/>
+          <w:sz w:val="28"/>
+          <w:szCs w:val="28"/>
+        </w:rPr>
+        <w:t xml:space="preserve"> lượng gạo</w:t>
+      </w:r>
+      <w:r>
+        <w:rPr>
+          <w:rFonts w:ascii="Times New Roman" w:hAnsi="Times New Roman" w:cs="Times New Roman"/>
+          <w:sz w:val="28"/>
+          <w:szCs w:val="28"/>
+        </w:rPr>
+        <w:t xml:space="preserve"> bán được.</w:t>
+      </w:r>
+    </w:p>
+    <w:p>
+      <w:pPr>
+        <w:rPr>
+          <w:rFonts w:ascii="Times New Roman" w:hAnsi="Times New Roman" w:cs="Times New Roman"/>
+          <w:sz w:val="28"/>
+          <w:szCs w:val="28"/>
+        </w:rPr>
+      </w:pPr>
+      <w:r>
+        <w:rPr>
+          <w:rFonts w:ascii="Times New Roman" w:hAnsi="Times New Roman" w:cs="Times New Roman"/>
+          <w:b/>
+          <w:bCs/>
+          <w:sz w:val="28"/>
+          <w:szCs w:val="28"/>
+        </w:rPr>
+        <w:t xml:space="preserve">Câu 6: </w:t>
+      </w:r>
+      <w:r>
+        <w:rPr>
+          <w:rFonts w:ascii="Times New Roman" w:hAnsi="Times New Roman" w:cs="Times New Roman"/>
+          <w:sz w:val="28"/>
+          <w:szCs w:val="28"/>
+        </w:rPr>
+        <w:t>Sắp xếp gạo theo giá bán từ thấp đến cao.</w:t>
+      </w:r>
+    </w:p>
+    <w:p>
+      <w:pPr>
+        <w:rPr>
+          <w:rFonts w:ascii="Times New Roman" w:hAnsi="Times New Roman" w:cs="Times New Roman"/>
+          <w:sz w:val="28"/>
+          <w:szCs w:val="28"/>
+        </w:rPr>
+      </w:pPr>
+      <w:r>
+        <w:rPr>
+          <w:rFonts w:ascii="Times New Roman" w:hAnsi="Times New Roman" w:cs="Times New Roman"/>
+          <w:b/>
+          <w:bCs/>
+          <w:sz w:val="28"/>
+          <w:szCs w:val="28"/>
+        </w:rPr>
+        <w:t xml:space="preserve">Câu </w:t>
+      </w:r>
+      <w:r>
+        <w:rPr>
+          <w:rFonts w:ascii="Times New Roman" w:hAnsi="Times New Roman" w:cs="Times New Roman"/>
+          <w:b/>
+          <w:bCs/>
+          <w:sz w:val="28"/>
+          <w:szCs w:val="28"/>
+        </w:rPr>
+        <w:t>7</w:t>
+      </w:r>
+      <w:r>
+        <w:rPr>
+          <w:rFonts w:ascii="Times New Roman" w:hAnsi="Times New Roman" w:cs="Times New Roman"/>
+          <w:b/>
+          <w:bCs/>
+          <w:sz w:val="28"/>
+          <w:szCs w:val="28"/>
+        </w:rPr>
+        <w:t xml:space="preserve">: </w:t>
+      </w:r>
+      <w:r>
+        <w:rPr>
+          <w:rFonts w:ascii="Times New Roman" w:hAnsi="Times New Roman" w:cs="Times New Roman"/>
+          <w:sz w:val="28"/>
+          <w:szCs w:val="28"/>
+        </w:rPr>
+        <w:t xml:space="preserve">Sắp xếp phiếu nhập theo giá tiền từ </w:t>
+      </w:r>
+      <w:r>
+        <w:rPr>
+          <w:rFonts w:ascii="Times New Roman" w:hAnsi="Times New Roman" w:cs="Times New Roman"/>
+          <w:sz w:val="28"/>
+          <w:szCs w:val="28"/>
+        </w:rPr>
+        <w:t>cao</w:t>
+      </w:r>
+      <w:r>
+        <w:rPr>
+          <w:rFonts w:ascii="Times New Roman" w:hAnsi="Times New Roman" w:cs="Times New Roman"/>
+          <w:sz w:val="28"/>
+          <w:szCs w:val="28"/>
+        </w:rPr>
+        <w:t xml:space="preserve"> đến </w:t>
+      </w:r>
+      <w:r>
+        <w:rPr>
+          <w:rFonts w:ascii="Times New Roman" w:hAnsi="Times New Roman" w:cs="Times New Roman"/>
+          <w:sz w:val="28"/>
+          <w:szCs w:val="28"/>
+        </w:rPr>
+        <w:t>thấp</w:t>
+      </w:r>
+      <w:r>
+        <w:rPr>
+          <w:rFonts w:ascii="Times New Roman" w:hAnsi="Times New Roman" w:cs="Times New Roman"/>
+          <w:sz w:val="28"/>
+          <w:szCs w:val="28"/>
+        </w:rPr>
+        <w:t>.</w:t>
+      </w:r>
+    </w:p>
+    <w:p>
+      <w:pPr>
+        <w:rPr>
+          <w:rFonts w:ascii="Times New Roman" w:hAnsi="Times New Roman" w:cs="Times New Roman"/>
+          <w:sz w:val="28"/>
+          <w:szCs w:val="28"/>
+        </w:rPr>
+      </w:pPr>
+      <w:r>
+        <w:rPr>
+          <w:rFonts w:ascii="Times New Roman" w:hAnsi="Times New Roman" w:cs="Times New Roman"/>
+          <w:b/>
+          <w:bCs/>
+          <w:sz w:val="28"/>
+          <w:szCs w:val="28"/>
+        </w:rPr>
+        <w:t xml:space="preserve">Câu 8: </w:t>
+      </w:r>
+      <w:r>
+        <w:rPr>
+          <w:rFonts w:ascii="Times New Roman" w:hAnsi="Times New Roman" w:cs="Times New Roman"/>
+          <w:sz w:val="28"/>
+          <w:szCs w:val="28"/>
+        </w:rPr>
+        <w:t xml:space="preserve">Tìm và in ra </w:t>
+      </w:r>
+      <w:r>
+        <w:rPr>
+          <w:rFonts w:ascii="Times New Roman" w:hAnsi="Times New Roman" w:cs="Times New Roman"/>
+          <w:sz w:val="28"/>
+          <w:szCs w:val="28"/>
+        </w:rPr>
+        <w:t>nhân viên có số lượng đơn bán hàng nhiều nhất.</w:t>
+      </w:r>
+    </w:p>
+    <w:p>
+      <w:pPr>
+        <w:rPr>
+          <w:rFonts w:ascii="Times New Roman" w:hAnsi="Times New Roman" w:cs="Times New Roman"/>
+          <w:sz w:val="28"/>
+          <w:szCs w:val="28"/>
+        </w:rPr>
+      </w:pPr>
+      <w:r>
+        <w:rPr>
+          <w:rFonts w:ascii="Times New Roman" w:hAnsi="Times New Roman" w:cs="Times New Roman"/>
+          <w:b/>
+          <w:bCs/>
+          <w:sz w:val="28"/>
+          <w:szCs w:val="28"/>
+        </w:rPr>
+        <w:t xml:space="preserve">Câu 9: </w:t>
+      </w:r>
+      <w:r>
+        <w:rPr>
+          <w:rFonts w:ascii="Times New Roman" w:hAnsi="Times New Roman" w:cs="Times New Roman"/>
+          <w:sz w:val="28"/>
+          <w:szCs w:val="28"/>
+        </w:rPr>
+        <w:t>Tìm ra hóa đơn bán được nhiều gạo nhất. (Nếu trùng thì in ra hóa đơn có số tiền lớn nhất).</w:t>
+      </w:r>
+    </w:p>
+    <w:p>
+      <w:pPr>
+        <w:rPr>
+          <w:rFonts w:ascii="Times New Roman" w:hAnsi="Times New Roman" w:cs="Times New Roman"/>
+          <w:sz w:val="28"/>
+          <w:szCs w:val="28"/>
+        </w:rPr>
+      </w:pPr>
+      <w:r>
+        <w:rPr>
+          <w:rFonts w:ascii="Times New Roman" w:hAnsi="Times New Roman" w:cs="Times New Roman"/>
+          <w:b/>
+          <w:bCs/>
+          <w:sz w:val="28"/>
+          <w:szCs w:val="28"/>
+        </w:rPr>
+        <w:t>Câu 10:</w:t>
+      </w:r>
+      <w:r>
+        <w:rPr>
+          <w:rFonts w:ascii="Times New Roman" w:hAnsi="Times New Roman" w:cs="Times New Roman"/>
+          <w:b/>
+          <w:bCs/>
+          <w:sz w:val="28"/>
+          <w:szCs w:val="28"/>
+        </w:rPr>
+        <w:t xml:space="preserve"> </w:t>
+      </w:r>
+      <w:r>
+        <w:rPr>
+          <w:rFonts w:ascii="Times New Roman" w:hAnsi="Times New Roman" w:cs="Times New Roman"/>
+          <w:sz w:val="28"/>
+          <w:szCs w:val="28"/>
+        </w:rPr>
+        <w:t>Tìm ra nhân viên bán được nhiều gạo của nhà cung cấp “Lộc Trời Group” nhất.</w:t>
+      </w:r>
+    </w:p>
+    <w:p>
+      <w:pPr>
+        <w:rPr>
+          <w:rFonts w:ascii="Times New Roman" w:hAnsi="Times New Roman" w:cs="Times New Roman"/>
+          <w:b/>
+          <w:bCs/>
+          <w:sz w:val="28"/>
+          <w:szCs w:val="28"/>
+        </w:rPr>
+      </w:pPr>
+      <w:r>
+        <w:rPr>
+          <w:rFonts w:ascii="Times New Roman" w:hAnsi="Times New Roman" w:cs="Times New Roman"/>
+          <w:b/>
+          <w:bCs/>
+          <w:sz w:val="28"/>
+          <w:szCs w:val="28"/>
+        </w:rPr>
+        <w:br w:type="page"/>
+      </w:r>
     </w:p>
     <w:p>
       <w:pPr>
@@ -1052,6 +1317,7 @@
           <w:szCs w:val="28"/>
           <w:u w:val="single"/>
         </w:rPr>
+        <w:lastRenderedPageBreak/>
         <w:t>10 CÂU LINQ (C#):</w:t>
       </w:r>
     </w:p>
@@ -1095,15 +1361,66 @@
           <w:sz w:val="28"/>
           <w:szCs w:val="28"/>
         </w:rPr>
-        <w:t xml:space="preserve"> các</w:t>
-      </w:r>
-      <w:r>
-        <w:rPr>
-          <w:rFonts w:ascii="Times New Roman" w:hAnsi="Times New Roman" w:cs="Times New Roman"/>
-          <w:sz w:val="28"/>
-          <w:szCs w:val="28"/>
-        </w:rPr>
-        <w:t xml:space="preserve"> tên gạo theo từng loại gạo</w:t>
+        <w:t xml:space="preserve"> </w:t>
+      </w:r>
+      <w:r>
+        <w:rPr>
+          <w:rFonts w:ascii="Times New Roman" w:hAnsi="Times New Roman" w:cs="Times New Roman"/>
+          <w:sz w:val="28"/>
+          <w:szCs w:val="28"/>
+        </w:rPr>
+        <w:t>3 nhà cung cấp gạo có số lượng gạo bán được nhiều nhất. Sắp xếp theo thứ tự giảm dần.</w:t>
+      </w:r>
+    </w:p>
+    <w:p>
+      <w:pPr>
+        <w:rPr>
+          <w:rFonts w:ascii="Times New Roman" w:hAnsi="Times New Roman" w:cs="Times New Roman"/>
+          <w:sz w:val="28"/>
+          <w:szCs w:val="28"/>
+        </w:rPr>
+      </w:pPr>
+      <w:r>
+        <w:rPr>
+          <w:rFonts w:ascii="Times New Roman" w:hAnsi="Times New Roman" w:cs="Times New Roman"/>
+          <w:b/>
+          <w:bCs/>
+          <w:sz w:val="28"/>
+          <w:szCs w:val="28"/>
+        </w:rPr>
+        <w:t>Câu 2:</w:t>
+      </w:r>
+      <w:r>
+        <w:rPr>
+          <w:rFonts w:ascii="Times New Roman" w:hAnsi="Times New Roman" w:cs="Times New Roman"/>
+          <w:sz w:val="28"/>
+          <w:szCs w:val="28"/>
+        </w:rPr>
+        <w:t xml:space="preserve"> Tìm và </w:t>
+      </w:r>
+      <w:r>
+        <w:rPr>
+          <w:rFonts w:ascii="Times New Roman" w:hAnsi="Times New Roman" w:cs="Times New Roman"/>
+          <w:sz w:val="28"/>
+          <w:szCs w:val="28"/>
+        </w:rPr>
+        <w:t xml:space="preserve">in ra danh sách </w:t>
+      </w:r>
+      <w:r>
+        <w:rPr>
+          <w:rFonts w:ascii="Times New Roman" w:hAnsi="Times New Roman" w:cs="Times New Roman"/>
+          <w:sz w:val="28"/>
+          <w:szCs w:val="28"/>
+        </w:rPr>
+        <w:t xml:space="preserve">các </w:t>
+      </w:r>
+      <w:r>
+        <w:rPr>
+          <w:rFonts w:ascii="Times New Roman" w:hAnsi="Times New Roman" w:cs="Times New Roman"/>
+          <w:sz w:val="28"/>
+          <w:szCs w:val="28"/>
+        </w:rPr>
+        <w:t>gạo có giá bán lớn hơn 50.000đ</w:t>
       </w:r>
       <w:r>
         <w:rPr>
@@ -1130,65 +1447,6 @@
           <w:sz w:val="28"/>
           <w:szCs w:val="28"/>
         </w:rPr>
-        <w:t>Câu 2:</w:t>
-      </w:r>
-      <w:r>
-        <w:rPr>
-          <w:rFonts w:ascii="Times New Roman" w:hAnsi="Times New Roman" w:cs="Times New Roman"/>
-          <w:sz w:val="28"/>
-          <w:szCs w:val="28"/>
-        </w:rPr>
-        <w:t xml:space="preserve"> Tìm và </w:t>
-      </w:r>
-      <w:r>
-        <w:rPr>
-          <w:rFonts w:ascii="Times New Roman" w:hAnsi="Times New Roman" w:cs="Times New Roman"/>
-          <w:sz w:val="28"/>
-          <w:szCs w:val="28"/>
-        </w:rPr>
-        <w:t xml:space="preserve">in ra danh sách </w:t>
-      </w:r>
-      <w:r>
-        <w:rPr>
-          <w:rFonts w:ascii="Times New Roman" w:hAnsi="Times New Roman" w:cs="Times New Roman"/>
-          <w:sz w:val="28"/>
-          <w:szCs w:val="28"/>
-        </w:rPr>
-        <w:t xml:space="preserve">các </w:t>
-      </w:r>
-      <w:r>
-        <w:rPr>
-          <w:rFonts w:ascii="Times New Roman" w:hAnsi="Times New Roman" w:cs="Times New Roman"/>
-          <w:sz w:val="28"/>
-          <w:szCs w:val="28"/>
-        </w:rPr>
-        <w:t>gạo có giá bán lớn hơn 50.000đ</w:t>
-      </w:r>
-      <w:r>
-        <w:rPr>
-          <w:rFonts w:ascii="Times New Roman" w:hAnsi="Times New Roman" w:cs="Times New Roman"/>
-          <w:sz w:val="28"/>
-          <w:szCs w:val="28"/>
-        </w:rPr>
-        <w:t>.</w:t>
-      </w:r>
-    </w:p>
-    <w:p>
-      <w:pPr>
-        <w:rPr>
-          <w:rFonts w:ascii="Times New Roman" w:hAnsi="Times New Roman" w:cs="Times New Roman"/>
-          <w:sz w:val="28"/>
-          <w:szCs w:val="28"/>
-        </w:rPr>
-      </w:pPr>
-      <w:r>
-        <w:rPr>
-          <w:rFonts w:ascii="Times New Roman" w:hAnsi="Times New Roman" w:cs="Times New Roman"/>
-          <w:b/>
-          <w:bCs/>
-          <w:sz w:val="28"/>
-          <w:szCs w:val="28"/>
-        </w:rPr>
         <w:t>Câu 3:</w:t>
       </w:r>
       <w:r>
@@ -1299,42 +1557,22 @@
       <w:r>
         <w:rPr>
           <w:rFonts w:ascii="Times New Roman" w:hAnsi="Times New Roman" w:cs="Times New Roman"/>
-          <w:sz w:val="28"/>
-          <w:szCs w:val="28"/>
-        </w:rPr>
-        <w:t xml:space="preserve"> In ra danh sách các gạo có số lượng tồn kho lớn hơn </w:t>
-      </w:r>
-      <w:r>
-        <w:rPr>
-          <w:rFonts w:ascii="Times New Roman" w:hAnsi="Times New Roman" w:cs="Times New Roman"/>
-          <w:sz w:val="28"/>
-          <w:szCs w:val="28"/>
-        </w:rPr>
-        <w:t>10</w:t>
-      </w:r>
-      <w:r>
-        <w:rPr>
-          <w:rFonts w:ascii="Times New Roman" w:hAnsi="Times New Roman" w:cs="Times New Roman"/>
-          <w:sz w:val="28"/>
-          <w:szCs w:val="28"/>
-        </w:rPr>
-        <w:t>0</w:t>
-      </w:r>
-      <w:r>
-        <w:rPr>
-          <w:rFonts w:ascii="Times New Roman" w:hAnsi="Times New Roman" w:cs="Times New Roman"/>
-          <w:sz w:val="28"/>
-          <w:szCs w:val="28"/>
-        </w:rPr>
-        <w:t xml:space="preserve"> kg</w:t>
-      </w:r>
-      <w:r>
-        <w:rPr>
-          <w:rFonts w:ascii="Times New Roman" w:hAnsi="Times New Roman" w:cs="Times New Roman"/>
-          <w:sz w:val="28"/>
-          <w:szCs w:val="28"/>
-        </w:rPr>
-        <w:t>.</w:t>
+          <w:kern w:val="0"/>
+          <w:sz w:val="28"/>
+          <w:szCs w:val="28"/>
+          <w14:ligatures w14:val="none"/>
+        </w:rPr>
+        <w:t xml:space="preserve"> </w:t>
+      </w:r>
+      <w:r>
+        <w:rPr>
+          <w:rFonts w:ascii="Times New Roman" w:hAnsi="Times New Roman" w:cs="Times New Roman"/>
+          <w:kern w:val="0"/>
+          <w:sz w:val="28"/>
+          <w:szCs w:val="28"/>
+          <w14:ligatures w14:val="none"/>
+        </w:rPr>
+        <w:t>Tính và in ra tổng số lượng gạo đảm bảo chất lượng và không đảm bảo chất lương của từng gạo. Tìm và in ra các nhà cung cấp cung cấp gạo không đảm bảo chất lương.</w:t>
       </w:r>
     </w:p>
     <w:p>

</xml_diff>